<commit_message>
added variable handling to API draft
</commit_message>
<xml_diff>
--- a/Rina API.docx
+++ b/Rina API.docx
@@ -38,53 +38,45 @@
           <w:numId w:val="1"/>
         </w:numPr>
       </w:pPr>
-      <w:proofErr w:type="spellStart"/>
       <w:r>
         <w:t>Talkbox</w:t>
       </w:r>
-      <w:proofErr w:type="spellEnd"/>
-    </w:p>
-    <w:p>
-      <w:pPr>
-        <w:pStyle w:val="ListParagraph"/>
-        <w:numPr>
-          <w:ilvl w:val="0"/>
-          <w:numId w:val="1"/>
-        </w:numPr>
-      </w:pPr>
-      <w:proofErr w:type="spellStart"/>
+    </w:p>
+    <w:p>
+      <w:pPr>
+        <w:pStyle w:val="ListParagraph"/>
+        <w:numPr>
+          <w:ilvl w:val="0"/>
+          <w:numId w:val="1"/>
+        </w:numPr>
+      </w:pPr>
       <w:r>
         <w:t>Choicebox</w:t>
       </w:r>
-      <w:proofErr w:type="spellEnd"/>
-    </w:p>
-    <w:p>
-      <w:pPr>
-        <w:pStyle w:val="ListParagraph"/>
-        <w:numPr>
-          <w:ilvl w:val="0"/>
-          <w:numId w:val="1"/>
-        </w:numPr>
-      </w:pPr>
-      <w:proofErr w:type="spellStart"/>
+    </w:p>
+    <w:p>
+      <w:pPr>
+        <w:pStyle w:val="ListParagraph"/>
+        <w:numPr>
+          <w:ilvl w:val="0"/>
+          <w:numId w:val="1"/>
+        </w:numPr>
+      </w:pPr>
       <w:r>
         <w:t>Alertbox</w:t>
       </w:r>
-      <w:proofErr w:type="spellEnd"/>
-    </w:p>
-    <w:p>
-      <w:pPr>
-        <w:pStyle w:val="ListParagraph"/>
-        <w:numPr>
-          <w:ilvl w:val="0"/>
-          <w:numId w:val="1"/>
-        </w:numPr>
-      </w:pPr>
-      <w:proofErr w:type="spellStart"/>
+    </w:p>
+    <w:p>
+      <w:pPr>
+        <w:pStyle w:val="ListParagraph"/>
+        <w:numPr>
+          <w:ilvl w:val="0"/>
+          <w:numId w:val="1"/>
+        </w:numPr>
+      </w:pPr>
       <w:r>
         <w:t>Appbox</w:t>
       </w:r>
-      <w:proofErr w:type="spellEnd"/>
     </w:p>
     <w:p>
       <w:pPr>
@@ -95,11 +87,9 @@
       </w:r>
     </w:p>
     <w:p>
-      <w:proofErr w:type="spellStart"/>
       <w:r>
         <w:t>manifest.json</w:t>
       </w:r>
-      <w:proofErr w:type="spellEnd"/>
     </w:p>
     <w:p>
       <w:pPr>
@@ -196,23 +186,7 @@
         </w:numPr>
       </w:pPr>
       <w:r>
-        <w:t xml:space="preserve">Makes the </w:t>
-      </w:r>
-      <w:proofErr w:type="spellStart"/>
-      <w:r>
-        <w:t>talkbox</w:t>
-      </w:r>
-      <w:proofErr w:type="spellEnd"/>
-      <w:r>
-        <w:t xml:space="preserve"> display the </w:t>
-      </w:r>
-      <w:proofErr w:type="spellStart"/>
-      <w:r>
-        <w:t>passed</w:t>
-      </w:r>
-      <w:proofErr w:type="spellEnd"/>
-      <w:r>
-        <w:t xml:space="preserve"> string</w:t>
+        <w:t>Makes the talkbox display the passed string</w:t>
       </w:r>
     </w:p>
     <w:p>
@@ -236,15 +210,7 @@
         </w:numPr>
       </w:pPr>
       <w:r>
-        <w:t xml:space="preserve">Makes </w:t>
-      </w:r>
-      <w:proofErr w:type="spellStart"/>
-      <w:r>
-        <w:t>talkbox</w:t>
-      </w:r>
-      <w:proofErr w:type="spellEnd"/>
-      <w:r>
-        <w:t xml:space="preserve"> display str as question and returns user input</w:t>
+        <w:t>Makes talkbox display str as question and returns user input</w:t>
       </w:r>
     </w:p>
     <w:p>
@@ -316,90 +282,50 @@
         </w:numPr>
       </w:pPr>
       <w:r>
-        <w:t xml:space="preserve">void </w:t>
-      </w:r>
-      <w:proofErr w:type="spellStart"/>
-      <w:r>
-        <w:t>start</w:t>
+        <w:t>void start</w:t>
       </w:r>
       <w:r>
         <w:t>app</w:t>
       </w:r>
-      <w:proofErr w:type="spellEnd"/>
-      <w:r>
-        <w:t>(</w:t>
-      </w:r>
-      <w:proofErr w:type="spellStart"/>
-      <w:r>
-        <w:t>React</w:t>
-      </w:r>
-      <w:r>
-        <w:t>.</w:t>
-      </w:r>
-      <w:r>
-        <w:t>Component</w:t>
-      </w:r>
-      <w:proofErr w:type="spellEnd"/>
-      <w:r>
-        <w:t xml:space="preserve"> comp)</w:t>
-      </w:r>
-    </w:p>
-    <w:p>
-      <w:pPr>
-        <w:pStyle w:val="ListParagraph"/>
-        <w:numPr>
-          <w:ilvl w:val="1"/>
-          <w:numId w:val="1"/>
-        </w:numPr>
-      </w:pPr>
-      <w:r>
-        <w:t xml:space="preserve">Opens up the </w:t>
-      </w:r>
-      <w:proofErr w:type="spellStart"/>
-      <w:r>
-        <w:t>Appbox</w:t>
-      </w:r>
-      <w:proofErr w:type="spellEnd"/>
-      <w:r>
-        <w:t xml:space="preserve"> and generates the React Component comp</w:t>
-      </w:r>
-    </w:p>
-    <w:p>
-      <w:pPr>
-        <w:pStyle w:val="ListParagraph"/>
-        <w:numPr>
-          <w:ilvl w:val="0"/>
-          <w:numId w:val="1"/>
-        </w:numPr>
-      </w:pPr>
-      <w:r>
-        <w:t xml:space="preserve">void </w:t>
-      </w:r>
-      <w:proofErr w:type="spellStart"/>
-      <w:r>
-        <w:t>endapp</w:t>
-      </w:r>
-      <w:proofErr w:type="spellEnd"/>
-      <w:r>
-        <w:t>()</w:t>
-      </w:r>
-    </w:p>
-    <w:p>
-      <w:pPr>
-        <w:pStyle w:val="ListParagraph"/>
-        <w:numPr>
-          <w:ilvl w:val="1"/>
-          <w:numId w:val="1"/>
-        </w:numPr>
-      </w:pPr>
-      <w:r>
-        <w:t xml:space="preserve">Forcibly closes the </w:t>
-      </w:r>
-      <w:proofErr w:type="spellStart"/>
-      <w:r>
-        <w:t>Appbox</w:t>
-      </w:r>
-      <w:proofErr w:type="spellEnd"/>
+      <w:r>
+        <w:t>(React.Component comp)</w:t>
+      </w:r>
+    </w:p>
+    <w:p>
+      <w:pPr>
+        <w:pStyle w:val="ListParagraph"/>
+        <w:numPr>
+          <w:ilvl w:val="1"/>
+          <w:numId w:val="1"/>
+        </w:numPr>
+      </w:pPr>
+      <w:r>
+        <w:t>Opens up the Appbox and generates the React Component comp</w:t>
+      </w:r>
+    </w:p>
+    <w:p>
+      <w:pPr>
+        <w:pStyle w:val="ListParagraph"/>
+        <w:numPr>
+          <w:ilvl w:val="0"/>
+          <w:numId w:val="1"/>
+        </w:numPr>
+      </w:pPr>
+      <w:r>
+        <w:t>void endapp()</w:t>
+      </w:r>
+    </w:p>
+    <w:p>
+      <w:pPr>
+        <w:pStyle w:val="ListParagraph"/>
+        <w:numPr>
+          <w:ilvl w:val="1"/>
+          <w:numId w:val="1"/>
+        </w:numPr>
+      </w:pPr>
+      <w:r>
+        <w:t>Forcibly closes the Appbox</w:t>
+      </w:r>
     </w:p>
     <w:p>
       <w:pPr>
@@ -427,6 +353,127 @@
     </w:p>
     <w:p>
       <w:pPr>
+        <w:pStyle w:val="ListParagraph"/>
+        <w:numPr>
+          <w:ilvl w:val="0"/>
+          <w:numId w:val="1"/>
+        </w:numPr>
+      </w:pPr>
+      <w:r>
+        <w:t>bool checkvar(String varname)</w:t>
+      </w:r>
+    </w:p>
+    <w:p>
+      <w:pPr>
+        <w:pStyle w:val="ListParagraph"/>
+        <w:numPr>
+          <w:ilvl w:val="1"/>
+          <w:numId w:val="1"/>
+        </w:numPr>
+      </w:pPr>
+      <w:r>
+        <w:t>Checks if a variable with varname has been created</w:t>
+      </w:r>
+    </w:p>
+    <w:p>
+      <w:pPr>
+        <w:pStyle w:val="ListParagraph"/>
+        <w:numPr>
+          <w:ilvl w:val="0"/>
+          <w:numId w:val="1"/>
+        </w:numPr>
+      </w:pPr>
+      <w:r>
+        <w:t>void createvar(String varname)</w:t>
+      </w:r>
+    </w:p>
+    <w:p>
+      <w:pPr>
+        <w:pStyle w:val="ListParagraph"/>
+        <w:numPr>
+          <w:ilvl w:val="1"/>
+          <w:numId w:val="1"/>
+        </w:numPr>
+      </w:pPr>
+      <w:r>
+        <w:t>Creates a variable with the name varname with a null value</w:t>
+      </w:r>
+    </w:p>
+    <w:p>
+      <w:pPr>
+        <w:pStyle w:val="ListParagraph"/>
+        <w:numPr>
+          <w:ilvl w:val="0"/>
+          <w:numId w:val="1"/>
+        </w:numPr>
+      </w:pPr>
+      <w:r>
+        <w:t>void setvar(String varname, Anytype value)</w:t>
+      </w:r>
+    </w:p>
+    <w:p>
+      <w:pPr>
+        <w:pStyle w:val="ListParagraph"/>
+        <w:numPr>
+          <w:ilvl w:val="1"/>
+          <w:numId w:val="1"/>
+        </w:numPr>
+      </w:pPr>
+      <w:r>
+        <w:t>Sets the value of a variable named varname to the given value</w:t>
+      </w:r>
+    </w:p>
+    <w:p>
+      <w:pPr>
+        <w:pStyle w:val="ListParagraph"/>
+        <w:numPr>
+          <w:ilvl w:val="0"/>
+          <w:numId w:val="1"/>
+        </w:numPr>
+      </w:pPr>
+      <w:r>
+        <w:t>Anytype getvar(String varname)</w:t>
+      </w:r>
+    </w:p>
+    <w:p>
+      <w:pPr>
+        <w:pStyle w:val="ListParagraph"/>
+        <w:numPr>
+          <w:ilvl w:val="1"/>
+          <w:numId w:val="1"/>
+        </w:numPr>
+      </w:pPr>
+      <w:r>
+        <w:lastRenderedPageBreak/>
+        <w:t>Returns the value of the variable named varname</w:t>
+      </w:r>
+    </w:p>
+    <w:p>
+      <w:pPr>
+        <w:pStyle w:val="ListParagraph"/>
+        <w:numPr>
+          <w:ilvl w:val="0"/>
+          <w:numId w:val="1"/>
+        </w:numPr>
+      </w:pPr>
+      <w:r>
+        <w:t>void destroyvar(String varname)</w:t>
+      </w:r>
+    </w:p>
+    <w:p>
+      <w:pPr>
+        <w:pStyle w:val="ListParagraph"/>
+        <w:numPr>
+          <w:ilvl w:val="1"/>
+          <w:numId w:val="1"/>
+        </w:numPr>
+      </w:pPr>
+      <w:r>
+        <w:t>Destroys the variable with the name varname</w:t>
+      </w:r>
+    </w:p>
+    <w:p>
+      <w:pPr>
         <w:pStyle w:val="Heading1"/>
       </w:pPr>
       <w:r>
@@ -434,11 +481,9 @@
       </w:r>
     </w:p>
     <w:p>
-      <w:proofErr w:type="spellStart"/>
       <w:r>
         <w:t>manifest.json</w:t>
       </w:r>
-      <w:proofErr w:type="spellEnd"/>
     </w:p>
     <w:p>
       <w:pPr>
@@ -481,7 +526,6 @@
         <w:pStyle w:val="Heading1"/>
       </w:pPr>
       <w:r>
-        <w:lastRenderedPageBreak/>
         <w:t>Other</w:t>
       </w:r>
     </w:p>
@@ -493,13 +537,8 @@
           <w:numId w:val="1"/>
         </w:numPr>
       </w:pPr>
-      <w:proofErr w:type="spellStart"/>
-      <w:r>
-        <w:t>enum</w:t>
-      </w:r>
-      <w:proofErr w:type="spellEnd"/>
-      <w:r>
-        <w:t xml:space="preserve"> Emotions</w:t>
+      <w:r>
+        <w:t>enum Emotions</w:t>
       </w:r>
     </w:p>
     <w:p>
@@ -943,6 +982,7 @@
     <w:lsdException w:name="HTML Sample" w:semiHidden="1" w:unhideWhenUsed="1"/>
     <w:lsdException w:name="HTML Typewriter" w:semiHidden="1" w:unhideWhenUsed="1"/>
     <w:lsdException w:name="HTML Variable" w:semiHidden="1" w:unhideWhenUsed="1"/>
+    <w:lsdException w:name="Normal Table" w:semiHidden="1" w:unhideWhenUsed="1"/>
     <w:lsdException w:name="annotation subject" w:semiHidden="1" w:unhideWhenUsed="1"/>
     <w:lsdException w:name="No List" w:semiHidden="1" w:unhideWhenUsed="1"/>
     <w:lsdException w:name="Outline List 1" w:semiHidden="1" w:unhideWhenUsed="1"/>
@@ -989,8 +1029,10 @@
     <w:lsdException w:name="Table Subtle 2" w:semiHidden="1" w:unhideWhenUsed="1"/>
     <w:lsdException w:name="Table Web 1" w:semiHidden="1" w:unhideWhenUsed="1"/>
     <w:lsdException w:name="Table Web 2" w:semiHidden="1" w:unhideWhenUsed="1"/>
+    <w:lsdException w:name="Table Web 3" w:semiHidden="1" w:unhideWhenUsed="1"/>
     <w:lsdException w:name="Balloon Text" w:semiHidden="1" w:unhideWhenUsed="1"/>
     <w:lsdException w:name="Table Grid" w:uiPriority="39"/>
+    <w:lsdException w:name="Table Theme" w:semiHidden="1" w:unhideWhenUsed="1"/>
     <w:lsdException w:name="Placeholder Text" w:semiHidden="1"/>
     <w:lsdException w:name="No Spacing" w:uiPriority="1" w:qFormat="1"/>
     <w:lsdException w:name="Light Shading" w:uiPriority="60"/>

</xml_diff>

<commit_message>
Figure out solution to ajax model
</commit_message>
<xml_diff>
--- a/Rina API.docx
+++ b/Rina API.docx
@@ -38,53 +38,45 @@
           <w:numId w:val="1"/>
         </w:numPr>
       </w:pPr>
-      <w:proofErr w:type="spellStart"/>
       <w:r>
         <w:t>Talkbox</w:t>
       </w:r>
-      <w:proofErr w:type="spellEnd"/>
-    </w:p>
-    <w:p>
-      <w:pPr>
-        <w:pStyle w:val="ListParagraph"/>
-        <w:numPr>
-          <w:ilvl w:val="0"/>
-          <w:numId w:val="1"/>
-        </w:numPr>
-      </w:pPr>
-      <w:proofErr w:type="spellStart"/>
+    </w:p>
+    <w:p>
+      <w:pPr>
+        <w:pStyle w:val="ListParagraph"/>
+        <w:numPr>
+          <w:ilvl w:val="0"/>
+          <w:numId w:val="1"/>
+        </w:numPr>
+      </w:pPr>
       <w:r>
         <w:t>Choicebox</w:t>
       </w:r>
-      <w:proofErr w:type="spellEnd"/>
-    </w:p>
-    <w:p>
-      <w:pPr>
-        <w:pStyle w:val="ListParagraph"/>
-        <w:numPr>
-          <w:ilvl w:val="0"/>
-          <w:numId w:val="1"/>
-        </w:numPr>
-      </w:pPr>
-      <w:proofErr w:type="spellStart"/>
+    </w:p>
+    <w:p>
+      <w:pPr>
+        <w:pStyle w:val="ListParagraph"/>
+        <w:numPr>
+          <w:ilvl w:val="0"/>
+          <w:numId w:val="1"/>
+        </w:numPr>
+      </w:pPr>
       <w:r>
         <w:t>Alertbox</w:t>
       </w:r>
-      <w:proofErr w:type="spellEnd"/>
-    </w:p>
-    <w:p>
-      <w:pPr>
-        <w:pStyle w:val="ListParagraph"/>
-        <w:numPr>
-          <w:ilvl w:val="0"/>
-          <w:numId w:val="1"/>
-        </w:numPr>
-      </w:pPr>
-      <w:proofErr w:type="spellStart"/>
+    </w:p>
+    <w:p>
+      <w:pPr>
+        <w:pStyle w:val="ListParagraph"/>
+        <w:numPr>
+          <w:ilvl w:val="0"/>
+          <w:numId w:val="1"/>
+        </w:numPr>
+      </w:pPr>
       <w:r>
         <w:t>Appbox</w:t>
       </w:r>
-      <w:proofErr w:type="spellEnd"/>
     </w:p>
     <w:p>
       <w:pPr>
@@ -95,11 +87,9 @@
       </w:r>
     </w:p>
     <w:p>
-      <w:proofErr w:type="spellStart"/>
       <w:r>
         <w:t>manifest.json</w:t>
       </w:r>
-      <w:proofErr w:type="spellEnd"/>
     </w:p>
     <w:p>
       <w:pPr>
@@ -196,23 +186,7 @@
         </w:numPr>
       </w:pPr>
       <w:r>
-        <w:t xml:space="preserve">Makes the </w:t>
-      </w:r>
-      <w:proofErr w:type="spellStart"/>
-      <w:r>
-        <w:t>talkbox</w:t>
-      </w:r>
-      <w:proofErr w:type="spellEnd"/>
-      <w:r>
-        <w:t xml:space="preserve"> display the </w:t>
-      </w:r>
-      <w:proofErr w:type="spellStart"/>
-      <w:r>
-        <w:t>passed</w:t>
-      </w:r>
-      <w:proofErr w:type="spellEnd"/>
-      <w:r>
-        <w:t xml:space="preserve"> string</w:t>
+        <w:t>Makes the talkbox display the passed string</w:t>
       </w:r>
     </w:p>
     <w:p>
@@ -236,15 +210,7 @@
         </w:numPr>
       </w:pPr>
       <w:r>
-        <w:t xml:space="preserve">Makes </w:t>
-      </w:r>
-      <w:proofErr w:type="spellStart"/>
-      <w:r>
-        <w:t>talkbox</w:t>
-      </w:r>
-      <w:proofErr w:type="spellEnd"/>
-      <w:r>
-        <w:t xml:space="preserve"> display str as question and returns user input</w:t>
+        <w:t>Makes talkbox display str as question and returns user input</w:t>
       </w:r>
     </w:p>
     <w:p>
@@ -318,7 +284,6 @@
       <w:r>
         <w:t xml:space="preserve">void </w:t>
       </w:r>
-      <w:proofErr w:type="spellStart"/>
       <w:r>
         <w:t>open</w:t>
       </w:r>
@@ -331,37 +296,20 @@
       <w:r>
         <w:t>Box</w:t>
       </w:r>
-      <w:proofErr w:type="spellEnd"/>
-      <w:r>
-        <w:t>(</w:t>
-      </w:r>
-      <w:proofErr w:type="spellStart"/>
-      <w:r>
-        <w:t>React.Component</w:t>
-      </w:r>
-      <w:proofErr w:type="spellEnd"/>
-      <w:r>
-        <w:t xml:space="preserve"> comp)</w:t>
-      </w:r>
-    </w:p>
-    <w:p>
-      <w:pPr>
-        <w:pStyle w:val="ListParagraph"/>
-        <w:numPr>
-          <w:ilvl w:val="1"/>
-          <w:numId w:val="1"/>
-        </w:numPr>
-      </w:pPr>
-      <w:r>
-        <w:t xml:space="preserve">Opens up the </w:t>
-      </w:r>
-      <w:proofErr w:type="spellStart"/>
-      <w:r>
-        <w:t>Appbox</w:t>
-      </w:r>
-      <w:proofErr w:type="spellEnd"/>
-      <w:r>
-        <w:t xml:space="preserve"> and generates the React Component comp</w:t>
+      <w:r>
+        <w:t>(React.Component comp)</w:t>
+      </w:r>
+    </w:p>
+    <w:p>
+      <w:pPr>
+        <w:pStyle w:val="ListParagraph"/>
+        <w:numPr>
+          <w:ilvl w:val="1"/>
+          <w:numId w:val="1"/>
+        </w:numPr>
+      </w:pPr>
+      <w:r>
+        <w:t>Opens up the Appbox and generates the React Component comp</w:t>
       </w:r>
     </w:p>
     <w:p>
@@ -375,7 +323,6 @@
       <w:r>
         <w:t xml:space="preserve">void </w:t>
       </w:r>
-      <w:proofErr w:type="spellStart"/>
       <w:r>
         <w:t>close</w:t>
       </w:r>
@@ -388,7 +335,6 @@
       <w:r>
         <w:t>Box</w:t>
       </w:r>
-      <w:proofErr w:type="spellEnd"/>
       <w:r>
         <w:t>()</w:t>
       </w:r>
@@ -405,13 +351,8 @@
         <w:t>C</w:t>
       </w:r>
       <w:r>
-        <w:t xml:space="preserve">loses the </w:t>
-      </w:r>
-      <w:proofErr w:type="spellStart"/>
-      <w:r>
-        <w:t>Appbox</w:t>
-      </w:r>
-      <w:proofErr w:type="spellEnd"/>
+        <w:t>loses the Appbox</w:t>
+      </w:r>
     </w:p>
     <w:p>
       <w:pPr>
@@ -451,7 +392,6 @@
       <w:r>
         <w:t xml:space="preserve">bool </w:t>
       </w:r>
-      <w:proofErr w:type="spellStart"/>
       <w:r>
         <w:t>var</w:t>
       </w:r>
@@ -461,15 +401,42 @@
       <w:r>
         <w:t>xists</w:t>
       </w:r>
-      <w:proofErr w:type="spellEnd"/>
-      <w:r>
-        <w:t xml:space="preserve">(String </w:t>
-      </w:r>
-      <w:proofErr w:type="spellStart"/>
-      <w:r>
-        <w:t>varname</w:t>
-      </w:r>
-      <w:proofErr w:type="spellEnd"/>
+      <w:r>
+        <w:t>(String varname)</w:t>
+      </w:r>
+    </w:p>
+    <w:p>
+      <w:pPr>
+        <w:pStyle w:val="ListParagraph"/>
+        <w:numPr>
+          <w:ilvl w:val="1"/>
+          <w:numId w:val="1"/>
+        </w:numPr>
+      </w:pPr>
+      <w:r>
+        <w:t>Checks if a variable with varname has been created</w:t>
+      </w:r>
+    </w:p>
+    <w:p>
+      <w:pPr>
+        <w:pStyle w:val="ListParagraph"/>
+        <w:numPr>
+          <w:ilvl w:val="0"/>
+          <w:numId w:val="1"/>
+        </w:numPr>
+      </w:pPr>
+      <w:r>
+        <w:t>void create</w:t>
+      </w:r>
+      <w:r>
+        <w:t>V</w:t>
+      </w:r>
+      <w:r>
+        <w:t>ar(String varname</w:t>
+      </w:r>
+      <w:r>
+        <w:t>, [Anytype value]</w:t>
+      </w:r>
       <w:r>
         <w:t>)</w:t>
       </w:r>
@@ -483,319 +450,132 @@
         </w:numPr>
       </w:pPr>
       <w:r>
-        <w:t xml:space="preserve">Checks if a variable with </w:t>
-      </w:r>
-      <w:proofErr w:type="spellStart"/>
-      <w:r>
-        <w:t>varname</w:t>
-      </w:r>
-      <w:proofErr w:type="spellEnd"/>
-      <w:r>
-        <w:t xml:space="preserve"> has been created</w:t>
-      </w:r>
-    </w:p>
-    <w:p>
-      <w:pPr>
-        <w:pStyle w:val="ListParagraph"/>
-        <w:numPr>
-          <w:ilvl w:val="0"/>
-          <w:numId w:val="1"/>
-        </w:numPr>
-      </w:pPr>
-      <w:r>
-        <w:t xml:space="preserve">void </w:t>
-      </w:r>
-      <w:proofErr w:type="spellStart"/>
-      <w:r>
-        <w:t>create</w:t>
+        <w:t>Creates a variable with the name varname with a null value</w:t>
+      </w:r>
+      <w:r>
+        <w:t xml:space="preserve"> or an optional given value</w:t>
+      </w:r>
+    </w:p>
+    <w:p>
+      <w:pPr>
+        <w:pStyle w:val="ListParagraph"/>
+        <w:numPr>
+          <w:ilvl w:val="0"/>
+          <w:numId w:val="1"/>
+        </w:numPr>
+      </w:pPr>
+      <w:r>
+        <w:t>void createVarIfAbsent(</w:t>
+      </w:r>
+      <w:r>
+        <w:t>String varname, [Anytype value]</w:t>
+      </w:r>
+      <w:r>
+        <w:t>)</w:t>
+      </w:r>
+    </w:p>
+    <w:p>
+      <w:pPr>
+        <w:pStyle w:val="ListParagraph"/>
+        <w:numPr>
+          <w:ilvl w:val="1"/>
+          <w:numId w:val="1"/>
+        </w:numPr>
+      </w:pPr>
+      <w:r>
+        <w:t>Creates a variable with the name varname with a null value or an optional given value IF it doesn’t already exist</w:t>
+      </w:r>
+    </w:p>
+    <w:p>
+      <w:pPr>
+        <w:pStyle w:val="ListParagraph"/>
+        <w:numPr>
+          <w:ilvl w:val="0"/>
+          <w:numId w:val="1"/>
+        </w:numPr>
+      </w:pPr>
+      <w:r>
+        <w:lastRenderedPageBreak/>
+        <w:t>void set</w:t>
       </w:r>
       <w:r>
         <w:t>V</w:t>
       </w:r>
       <w:r>
-        <w:t>ar</w:t>
-      </w:r>
-      <w:proofErr w:type="spellEnd"/>
-      <w:r>
-        <w:t xml:space="preserve">(String </w:t>
-      </w:r>
-      <w:proofErr w:type="spellStart"/>
-      <w:r>
-        <w:t>varname</w:t>
-      </w:r>
-      <w:proofErr w:type="spellEnd"/>
-      <w:r>
-        <w:t>, [</w:t>
-      </w:r>
-      <w:proofErr w:type="spellStart"/>
-      <w:r>
-        <w:t>Anytype</w:t>
-      </w:r>
-      <w:proofErr w:type="spellEnd"/>
-      <w:r>
-        <w:t xml:space="preserve"> value]</w:t>
-      </w:r>
-      <w:r>
-        <w:t>)</w:t>
-      </w:r>
-    </w:p>
-    <w:p>
-      <w:pPr>
-        <w:pStyle w:val="ListParagraph"/>
-        <w:numPr>
-          <w:ilvl w:val="1"/>
-          <w:numId w:val="1"/>
-        </w:numPr>
-      </w:pPr>
-      <w:r>
-        <w:t xml:space="preserve">Creates a variable with the name </w:t>
-      </w:r>
-      <w:proofErr w:type="spellStart"/>
-      <w:r>
-        <w:t>varname</w:t>
-      </w:r>
-      <w:proofErr w:type="spellEnd"/>
-      <w:r>
-        <w:t xml:space="preserve"> with a null value</w:t>
-      </w:r>
-      <w:r>
-        <w:t xml:space="preserve"> or an optional given value</w:t>
-      </w:r>
-    </w:p>
-    <w:p>
-      <w:pPr>
-        <w:pStyle w:val="ListParagraph"/>
-        <w:numPr>
-          <w:ilvl w:val="0"/>
-          <w:numId w:val="1"/>
-        </w:numPr>
-      </w:pPr>
-      <w:r>
-        <w:t xml:space="preserve">void </w:t>
-      </w:r>
-      <w:proofErr w:type="spellStart"/>
-      <w:r>
-        <w:t>createVarIfAbsent</w:t>
-      </w:r>
-      <w:proofErr w:type="spellEnd"/>
-      <w:r>
-        <w:t>(</w:t>
-      </w:r>
-      <w:r>
-        <w:t xml:space="preserve">String </w:t>
-      </w:r>
-      <w:proofErr w:type="spellStart"/>
-      <w:r>
-        <w:t>varname</w:t>
-      </w:r>
-      <w:proofErr w:type="spellEnd"/>
-      <w:r>
-        <w:t>, [</w:t>
-      </w:r>
-      <w:proofErr w:type="spellStart"/>
-      <w:r>
-        <w:t>Anytype</w:t>
-      </w:r>
-      <w:proofErr w:type="spellEnd"/>
-      <w:r>
-        <w:t xml:space="preserve"> value]</w:t>
-      </w:r>
-      <w:r>
-        <w:t>)</w:t>
-      </w:r>
-    </w:p>
-    <w:p>
-      <w:pPr>
-        <w:pStyle w:val="ListParagraph"/>
-        <w:numPr>
-          <w:ilvl w:val="1"/>
-          <w:numId w:val="1"/>
-        </w:numPr>
-      </w:pPr>
-      <w:r>
-        <w:t xml:space="preserve">Creates a variable with the name </w:t>
-      </w:r>
-      <w:proofErr w:type="spellStart"/>
-      <w:r>
-        <w:t>varname</w:t>
-      </w:r>
-      <w:proofErr w:type="spellEnd"/>
-      <w:r>
-        <w:t xml:space="preserve"> with a null value or an optional given value</w:t>
-      </w:r>
-      <w:r>
-        <w:t xml:space="preserve"> IF it doesn’t already exist</w:t>
-      </w:r>
-    </w:p>
-    <w:p>
-      <w:pPr>
-        <w:pStyle w:val="ListParagraph"/>
-        <w:numPr>
-          <w:ilvl w:val="0"/>
-          <w:numId w:val="1"/>
-        </w:numPr>
-      </w:pPr>
-      <w:r>
-        <w:lastRenderedPageBreak/>
-        <w:t xml:space="preserve">void </w:t>
-      </w:r>
-      <w:proofErr w:type="spellStart"/>
-      <w:r>
-        <w:t>set</w:t>
+        <w:t>ar(String varname, Anytype value)</w:t>
+      </w:r>
+    </w:p>
+    <w:p>
+      <w:pPr>
+        <w:pStyle w:val="ListParagraph"/>
+        <w:numPr>
+          <w:ilvl w:val="1"/>
+          <w:numId w:val="1"/>
+        </w:numPr>
+      </w:pPr>
+      <w:r>
+        <w:t>Sets the value of a variable named varname to the given value</w:t>
+      </w:r>
+    </w:p>
+    <w:p>
+      <w:pPr>
+        <w:pStyle w:val="ListParagraph"/>
+        <w:numPr>
+          <w:ilvl w:val="0"/>
+          <w:numId w:val="1"/>
+        </w:numPr>
+      </w:pPr>
+      <w:r>
+        <w:t>Anytype get</w:t>
       </w:r>
       <w:r>
         <w:t>V</w:t>
       </w:r>
       <w:r>
-        <w:t>ar</w:t>
-      </w:r>
-      <w:proofErr w:type="spellEnd"/>
-      <w:r>
-        <w:t xml:space="preserve">(String </w:t>
-      </w:r>
-      <w:proofErr w:type="spellStart"/>
-      <w:r>
-        <w:t>varname</w:t>
-      </w:r>
-      <w:proofErr w:type="spellEnd"/>
-      <w:r>
-        <w:t xml:space="preserve">, </w:t>
-      </w:r>
-      <w:proofErr w:type="spellStart"/>
-      <w:r>
-        <w:t>Anytype</w:t>
-      </w:r>
-      <w:proofErr w:type="spellEnd"/>
-      <w:r>
-        <w:t xml:space="preserve"> value)</w:t>
-      </w:r>
-    </w:p>
-    <w:p>
-      <w:pPr>
-        <w:pStyle w:val="ListParagraph"/>
-        <w:numPr>
-          <w:ilvl w:val="1"/>
-          <w:numId w:val="1"/>
-        </w:numPr>
-      </w:pPr>
-      <w:r>
-        <w:t xml:space="preserve">Sets the value of a variable named </w:t>
-      </w:r>
-      <w:proofErr w:type="spellStart"/>
-      <w:r>
-        <w:t>varname</w:t>
-      </w:r>
-      <w:proofErr w:type="spellEnd"/>
-      <w:r>
-        <w:t xml:space="preserve"> to the given value</w:t>
-      </w:r>
-    </w:p>
-    <w:p>
-      <w:pPr>
-        <w:pStyle w:val="ListParagraph"/>
-        <w:numPr>
-          <w:ilvl w:val="0"/>
-          <w:numId w:val="1"/>
-        </w:numPr>
-      </w:pPr>
-      <w:proofErr w:type="spellStart"/>
-      <w:r>
-        <w:t>Anytype</w:t>
-      </w:r>
-      <w:proofErr w:type="spellEnd"/>
-      <w:r>
-        <w:t xml:space="preserve"> </w:t>
-      </w:r>
-      <w:proofErr w:type="spellStart"/>
-      <w:r>
-        <w:t>get</w:t>
+        <w:t>ar(String varname)</w:t>
+      </w:r>
+    </w:p>
+    <w:p>
+      <w:pPr>
+        <w:pStyle w:val="ListParagraph"/>
+        <w:numPr>
+          <w:ilvl w:val="1"/>
+          <w:numId w:val="1"/>
+        </w:numPr>
+      </w:pPr>
+      <w:r>
+        <w:t>Returns the value of the variable named varname</w:t>
+      </w:r>
+    </w:p>
+    <w:p>
+      <w:pPr>
+        <w:pStyle w:val="ListParagraph"/>
+        <w:numPr>
+          <w:ilvl w:val="0"/>
+          <w:numId w:val="1"/>
+        </w:numPr>
+      </w:pPr>
+      <w:r>
+        <w:t>void destroy</w:t>
       </w:r>
       <w:r>
         <w:t>V</w:t>
       </w:r>
       <w:r>
-        <w:t>ar</w:t>
-      </w:r>
-      <w:proofErr w:type="spellEnd"/>
-      <w:r>
-        <w:t xml:space="preserve">(String </w:t>
-      </w:r>
-      <w:proofErr w:type="spellStart"/>
-      <w:r>
-        <w:t>varname</w:t>
-      </w:r>
-      <w:proofErr w:type="spellEnd"/>
-      <w:r>
-        <w:t>)</w:t>
-      </w:r>
-    </w:p>
-    <w:p>
-      <w:pPr>
-        <w:pStyle w:val="ListParagraph"/>
-        <w:numPr>
-          <w:ilvl w:val="1"/>
-          <w:numId w:val="1"/>
-        </w:numPr>
-      </w:pPr>
-      <w:r>
-        <w:t xml:space="preserve">Returns the value of the variable named </w:t>
-      </w:r>
-      <w:proofErr w:type="spellStart"/>
-      <w:r>
-        <w:t>varname</w:t>
-      </w:r>
-      <w:proofErr w:type="spellEnd"/>
-    </w:p>
-    <w:p>
-      <w:pPr>
-        <w:pStyle w:val="ListParagraph"/>
-        <w:numPr>
-          <w:ilvl w:val="0"/>
-          <w:numId w:val="1"/>
-        </w:numPr>
-      </w:pPr>
-      <w:r>
-        <w:t xml:space="preserve">void </w:t>
-      </w:r>
-      <w:proofErr w:type="spellStart"/>
-      <w:r>
-        <w:t>destroy</w:t>
-      </w:r>
-      <w:r>
-        <w:t>V</w:t>
-      </w:r>
-      <w:r>
-        <w:t>ar</w:t>
-      </w:r>
-      <w:proofErr w:type="spellEnd"/>
-      <w:r>
-        <w:t xml:space="preserve">(String </w:t>
-      </w:r>
-      <w:proofErr w:type="spellStart"/>
-      <w:r>
-        <w:t>varname</w:t>
-      </w:r>
-      <w:proofErr w:type="spellEnd"/>
-      <w:r>
-        <w:t>)</w:t>
-      </w:r>
-    </w:p>
-    <w:p>
-      <w:pPr>
-        <w:pStyle w:val="ListParagraph"/>
-        <w:numPr>
-          <w:ilvl w:val="1"/>
-          <w:numId w:val="1"/>
-        </w:numPr>
-      </w:pPr>
-      <w:r>
-        <w:t xml:space="preserve">Destroys the variable with the name </w:t>
-      </w:r>
-      <w:proofErr w:type="spellStart"/>
-      <w:r>
-        <w:t>varname</w:t>
-      </w:r>
-      <w:proofErr w:type="spellEnd"/>
+        <w:t>ar(String varname)</w:t>
+      </w:r>
+    </w:p>
+    <w:p>
+      <w:pPr>
+        <w:pStyle w:val="ListParagraph"/>
+        <w:numPr>
+          <w:ilvl w:val="1"/>
+          <w:numId w:val="1"/>
+        </w:numPr>
+      </w:pPr>
+      <w:r>
+        <w:t>Destroys the variable with the name varname</w:t>
+      </w:r>
     </w:p>
     <w:p>
       <w:pPr>
@@ -806,11 +586,9 @@
       </w:r>
     </w:p>
     <w:p>
-      <w:proofErr w:type="spellStart"/>
       <w:r>
         <w:t>manifest.json</w:t>
       </w:r>
-      <w:proofErr w:type="spellEnd"/>
     </w:p>
     <w:p>
       <w:pPr>
@@ -864,13 +642,8 @@
           <w:numId w:val="1"/>
         </w:numPr>
       </w:pPr>
-      <w:proofErr w:type="spellStart"/>
-      <w:r>
-        <w:t>enum</w:t>
-      </w:r>
-      <w:proofErr w:type="spellEnd"/>
-      <w:r>
-        <w:t xml:space="preserve"> Emotions</w:t>
+      <w:r>
+        <w:t>enum Emotions</w:t>
       </w:r>
     </w:p>
     <w:p>
@@ -967,6 +740,109 @@
       </w:pPr>
       <w:r>
         <w:t>WINKING</w:t>
+      </w:r>
+    </w:p>
+    <w:p/>
+    <w:p/>
+    <w:p/>
+    <w:p/>
+    <w:p>
+      <w:r>
+        <w:t>When app begins:</w:t>
+      </w:r>
+    </w:p>
+    <w:p>
+      <w:pPr>
+        <w:pStyle w:val="ListParagraph"/>
+        <w:numPr>
+          <w:ilvl w:val="0"/>
+          <w:numId w:val="1"/>
+        </w:numPr>
+      </w:pPr>
+      <w:r>
+        <w:t>Create a new thread with the RinaApp instance</w:t>
+      </w:r>
+    </w:p>
+    <w:p>
+      <w:pPr>
+        <w:pStyle w:val="ListParagraph"/>
+        <w:numPr>
+          <w:ilvl w:val="0"/>
+          <w:numId w:val="1"/>
+        </w:numPr>
+      </w:pPr>
+      <w:r>
+        <w:t>Thread sends back first command and waits for next call</w:t>
+      </w:r>
+    </w:p>
+    <w:p>
+      <w:r>
+        <w:t>Upon next call:</w:t>
+      </w:r>
+    </w:p>
+    <w:p>
+      <w:pPr>
+        <w:pStyle w:val="ListParagraph"/>
+        <w:numPr>
+          <w:ilvl w:val="0"/>
+          <w:numId w:val="1"/>
+        </w:numPr>
+      </w:pPr>
+      <w:r>
+        <w:t>Make thread move on to next command and send it back</w:t>
+      </w:r>
+    </w:p>
+    <w:p>
+      <w:pPr>
+        <w:pStyle w:val="ListParagraph"/>
+        <w:numPr>
+          <w:ilvl w:val="0"/>
+          <w:numId w:val="1"/>
+        </w:numPr>
+      </w:pPr>
+      <w:r>
+        <w:t>Then thread waits for next call</w:t>
+      </w:r>
+    </w:p>
+    <w:p>
+      <w:r>
+        <w:t>Note:</w:t>
+      </w:r>
+    </w:p>
+    <w:p>
+      <w:pPr>
+        <w:pStyle w:val="ListParagraph"/>
+        <w:numPr>
+          <w:ilvl w:val="0"/>
+          <w:numId w:val="1"/>
+        </w:numPr>
+      </w:pPr>
+      <w:r>
+        <w:t>Thread is destroyed when app closes</w:t>
+      </w:r>
+    </w:p>
+    <w:p>
+      <w:pPr>
+        <w:pStyle w:val="ListParagraph"/>
+        <w:numPr>
+          <w:ilvl w:val="0"/>
+          <w:numId w:val="1"/>
+        </w:numPr>
+      </w:pPr>
+      <w:r>
+        <w:t>App closes upon session end</w:t>
+      </w:r>
+    </w:p>
+    <w:p>
+      <w:pPr>
+        <w:pStyle w:val="ListParagraph"/>
+        <w:numPr>
+          <w:ilvl w:val="0"/>
+          <w:numId w:val="1"/>
+        </w:numPr>
+      </w:pPr>
+      <w:r>
+        <w:t>Thread is linked to both session and request</w:t>
       </w:r>
     </w:p>
     <w:sectPr>

</xml_diff>